<commit_message>
Reset grid navigation if new search
</commit_message>
<xml_diff>
--- a/Flight Search.docx
+++ b/Flight Search.docx
@@ -93,17 +93,77 @@
         </w:rPr>
         <w:t xml:space="preserve"> </w:t>
       </w:r>
+      <w:r>
+        <w:rPr>
+          <w:b/>
+        </w:rPr>
+        <w:t>I</w:t>
+      </w:r>
+      <w:r>
+        <w:t>.</w:t>
+      </w:r>
+    </w:p>
+    <w:p>
+      <w:pPr>
+        <w:pStyle w:val="ListParagraph"/>
+        <w:numPr>
+          <w:ilvl w:val="0"/>
+          <w:numId w:val="1"/>
+        </w:numPr>
+      </w:pPr>
+      <w:r>
+        <w:t xml:space="preserve">Run command </w:t>
+      </w:r>
       <w:proofErr w:type="spellStart"/>
       <w:r>
         <w:rPr>
           <w:b/>
         </w:rPr>
+        <w:t>npm</w:t>
+      </w:r>
+      <w:proofErr w:type="spellEnd"/>
+      <w:r>
+        <w:rPr>
+          <w:b/>
+        </w:rPr>
+        <w:t xml:space="preserve"> </w:t>
+      </w:r>
+      <w:proofErr w:type="spellStart"/>
+      <w:r>
+        <w:rPr>
+          <w:b/>
+        </w:rPr>
         <w:t>i</w:t>
       </w:r>
       <w:proofErr w:type="spellEnd"/>
       <w:r>
-        <w:t>.</w:t>
-      </w:r>
+        <w:rPr>
+          <w:b/>
+        </w:rPr>
+        <w:t xml:space="preserve"> </w:t>
+      </w:r>
+      <w:r>
+        <w:rPr>
+          <w:b/>
+        </w:rPr>
+        <w:t>--</w:t>
+      </w:r>
+      <w:r>
+        <w:rPr>
+          <w:b/>
+        </w:rPr>
+        <w:t>only=</w:t>
+      </w:r>
+      <w:proofErr w:type="spellStart"/>
+      <w:r>
+        <w:rPr>
+          <w:b/>
+        </w:rPr>
+        <w:t>dev</w:t>
+      </w:r>
+      <w:bookmarkStart w:id="0" w:name="_GoBack"/>
+      <w:bookmarkEnd w:id="0"/>
+      <w:proofErr w:type="spellEnd"/>
     </w:p>
     <w:p>
       <w:pPr>
@@ -460,8 +520,6 @@
         </w:rPr>
         <w:t>.</w:t>
       </w:r>
-      <w:bookmarkStart w:id="0" w:name="_GoBack"/>
-      <w:bookmarkEnd w:id="0"/>
     </w:p>
     <w:p/>
     <w:p/>

</xml_diff>